<commit_message>
Added `pwd` hint to Harry Potter
</commit_message>
<xml_diff>
--- a/clues/terminal_maze.docx
+++ b/clues/terminal_maze.docx
@@ -3400,6 +3400,145 @@
           <w:rFonts w:ascii="Garamond" w:hAnsi="Garamond"/>
         </w:rPr>
       </w:pPr>
+    </w:p>
+    <w:p>
+      <w:pPr>
+        <w:jc w:val="center"/>
+        <w:rPr>
+          <w:rFonts w:ascii="Garamond" w:hAnsi="Garamond"/>
+        </w:rPr>
+      </w:pPr>
+    </w:p>
+    <w:p>
+      <w:pPr>
+        <w:jc w:val="center"/>
+        <w:rPr>
+          <w:rFonts w:ascii="Garamond" w:hAnsi="Garamond"/>
+        </w:rPr>
+      </w:pPr>
+    </w:p>
+    <w:p>
+      <w:pPr>
+        <w:jc w:val="center"/>
+        <w:rPr>
+          <w:rFonts w:ascii="Garamond" w:hAnsi="Garamond"/>
+        </w:rPr>
+      </w:pPr>
+    </w:p>
+    <w:p>
+      <w:pPr>
+        <w:jc w:val="center"/>
+        <w:rPr>
+          <w:rFonts w:ascii="Garamond" w:hAnsi="Garamond"/>
+        </w:rPr>
+      </w:pPr>
+    </w:p>
+    <w:p>
+      <w:pPr>
+        <w:jc w:val="center"/>
+        <w:rPr>
+          <w:rFonts w:ascii="Garamond" w:hAnsi="Garamond"/>
+        </w:rPr>
+      </w:pPr>
+    </w:p>
+    <w:p>
+      <w:pPr>
+        <w:jc w:val="center"/>
+        <w:rPr>
+          <w:rFonts w:ascii="Garamond" w:hAnsi="Garamond"/>
+        </w:rPr>
+      </w:pPr>
+    </w:p>
+    <w:p>
+      <w:pPr>
+        <w:jc w:val="center"/>
+        <w:rPr>
+          <w:rFonts w:ascii="Garamond" w:hAnsi="Garamond"/>
+        </w:rPr>
+      </w:pPr>
+    </w:p>
+    <w:p>
+      <w:pPr>
+        <w:jc w:val="center"/>
+        <w:rPr>
+          <w:rFonts w:ascii="Garamond" w:hAnsi="Garamond"/>
+        </w:rPr>
+      </w:pPr>
+    </w:p>
+    <w:p>
+      <w:pPr>
+        <w:jc w:val="center"/>
+        <w:rPr>
+          <w:rFonts w:ascii="Garamond" w:hAnsi="Garamond"/>
+        </w:rPr>
+      </w:pPr>
+    </w:p>
+    <w:p>
+      <w:pPr>
+        <w:jc w:val="center"/>
+        <w:rPr>
+          <w:rFonts w:ascii="Garamond" w:hAnsi="Garamond"/>
+        </w:rPr>
+      </w:pPr>
+    </w:p>
+    <w:p>
+      <w:pPr>
+        <w:jc w:val="center"/>
+        <w:rPr>
+          <w:rFonts w:ascii="Garamond" w:hAnsi="Garamond"/>
+        </w:rPr>
+      </w:pPr>
+    </w:p>
+    <w:p>
+      <w:pPr>
+        <w:jc w:val="center"/>
+        <w:rPr>
+          <w:rFonts w:ascii="Garamond" w:hAnsi="Garamond"/>
+        </w:rPr>
+      </w:pPr>
+    </w:p>
+    <w:p>
+      <w:pPr>
+        <w:jc w:val="center"/>
+        <w:rPr>
+          <w:rFonts w:ascii="Garamond" w:hAnsi="Garamond"/>
+        </w:rPr>
+      </w:pPr>
+      <w:r>
+        <w:rPr>
+          <w:rFonts w:ascii="Garamond" w:hAnsi="Garamond"/>
+        </w:rPr>
+        <w:t xml:space="preserve">Hint: Type </w:t>
+      </w:r>
+      <w:proofErr w:type="spellStart"/>
+      <w:r>
+        <w:rPr>
+          <w:rFonts w:ascii="Menlo" w:hAnsi="Menlo" w:cs="Menlo"/>
+          <w:highlight w:val="lightGray"/>
+        </w:rPr>
+        <w:t>pwd</w:t>
+      </w:r>
+      <w:proofErr w:type="spellEnd"/>
+      <w:r>
+        <w:rPr>
+          <w:rFonts w:ascii="Garamond" w:hAnsi="Garamond"/>
+        </w:rPr>
+        <w:t xml:space="preserve"> before going through the maze so you can </w:t>
+      </w:r>
+      <w:proofErr w:type="spellStart"/>
+      <w:r>
+        <w:rPr>
+          <w:rFonts w:ascii="Garamond" w:hAnsi="Garamond"/>
+        </w:rPr>
+        <w:t>apparate</w:t>
+      </w:r>
+      <w:proofErr w:type="spellEnd"/>
+      <w:r>
+        <w:rPr>
+          <w:rFonts w:ascii="Garamond" w:hAnsi="Garamond"/>
+        </w:rPr>
+        <w:t xml:space="preserve"> back to the beginning if you get lost.</w:t>
+      </w:r>
     </w:p>
     <w:sectPr>
       <w:pgSz w:w="12240" w:h="15840"/>

</xml_diff>